<commit_message>
05.12 update: 	-opcode modified to 4 bits
</commit_message>
<xml_diff>
--- a/others/payload_format.docx
+++ b/others/payload_format.docx
@@ -5,6 +5,7 @@
     <w:p>
       <w:pPr>
         <w:spacing w:after="0" w:line="360" w:lineRule="auto"/>
+        <w:contextualSpacing/>
         <w:rPr>
           <w:b/>
           <w:color w:val="00B050"/>
@@ -21,6 +22,7 @@
     <w:p>
       <w:pPr>
         <w:spacing w:after="0" w:line="360" w:lineRule="auto"/>
+        <w:contextualSpacing/>
         <w:rPr>
           <w:b/>
           <w:color w:val="00B050"/>
@@ -70,10 +72,12 @@
               <w:bottom w:val="single" w:sz="4" w:space="0" w:color="000000"/>
               <w:right w:val="single" w:sz="4" w:space="0" w:color="000000"/>
             </w:tcBorders>
-          </w:tcPr>
-          <w:p>
-            <w:pPr>
-              <w:spacing w:line="360" w:lineRule="auto"/>
+            <w:vAlign w:val="center"/>
+          </w:tcPr>
+          <w:p>
+            <w:pPr>
+              <w:spacing w:line="360" w:lineRule="auto"/>
+              <w:contextualSpacing/>
               <w:jc w:val="center"/>
               <w:rPr>
                 <w:b/>
@@ -99,10 +103,12 @@
               <w:bottom w:val="single" w:sz="4" w:space="0" w:color="000000"/>
               <w:right w:val="single" w:sz="4" w:space="0" w:color="000000"/>
             </w:tcBorders>
-          </w:tcPr>
-          <w:p>
-            <w:pPr>
-              <w:spacing w:line="360" w:lineRule="auto"/>
+            <w:vAlign w:val="center"/>
+          </w:tcPr>
+          <w:p>
+            <w:pPr>
+              <w:spacing w:line="360" w:lineRule="auto"/>
+              <w:contextualSpacing/>
               <w:jc w:val="center"/>
               <w:rPr>
                 <w:b/>
@@ -128,10 +134,12 @@
               <w:left w:val="single" w:sz="4" w:space="0" w:color="000000"/>
               <w:bottom w:val="single" w:sz="4" w:space="0" w:color="000000"/>
             </w:tcBorders>
-          </w:tcPr>
-          <w:p>
-            <w:pPr>
-              <w:spacing w:line="360" w:lineRule="auto"/>
+            <w:vAlign w:val="center"/>
+          </w:tcPr>
+          <w:p>
+            <w:pPr>
+              <w:spacing w:line="360" w:lineRule="auto"/>
+              <w:contextualSpacing/>
               <w:jc w:val="center"/>
               <w:rPr>
                 <w:b/>
@@ -156,10 +164,12 @@
               <w:top w:val="nil"/>
               <w:bottom w:val="single" w:sz="4" w:space="0" w:color="000000"/>
             </w:tcBorders>
-          </w:tcPr>
-          <w:p>
-            <w:pPr>
-              <w:spacing w:line="360" w:lineRule="auto"/>
+            <w:vAlign w:val="center"/>
+          </w:tcPr>
+          <w:p>
+            <w:pPr>
+              <w:spacing w:line="360" w:lineRule="auto"/>
+              <w:contextualSpacing/>
               <w:jc w:val="center"/>
               <w:rPr>
                 <w:b/>
@@ -186,10 +196,12 @@
               <w:top w:val="nil"/>
               <w:bottom w:val="single" w:sz="4" w:space="0" w:color="000000"/>
             </w:tcBorders>
-          </w:tcPr>
-          <w:p>
-            <w:pPr>
-              <w:spacing w:line="360" w:lineRule="auto"/>
+            <w:vAlign w:val="center"/>
+          </w:tcPr>
+          <w:p>
+            <w:pPr>
+              <w:spacing w:line="360" w:lineRule="auto"/>
+              <w:contextualSpacing/>
               <w:jc w:val="center"/>
               <w:rPr>
                 <w:b/>
@@ -214,10 +226,12 @@
               <w:top w:val="nil"/>
               <w:bottom w:val="single" w:sz="4" w:space="0" w:color="000000"/>
             </w:tcBorders>
-          </w:tcPr>
-          <w:p>
-            <w:pPr>
-              <w:spacing w:line="360" w:lineRule="auto"/>
+            <w:vAlign w:val="center"/>
+          </w:tcPr>
+          <w:p>
+            <w:pPr>
+              <w:spacing w:line="360" w:lineRule="auto"/>
+              <w:contextualSpacing/>
               <w:jc w:val="center"/>
               <w:rPr>
                 <w:b/>
@@ -242,10 +256,12 @@
               <w:top w:val="nil"/>
               <w:bottom w:val="single" w:sz="4" w:space="0" w:color="000000"/>
             </w:tcBorders>
-          </w:tcPr>
-          <w:p>
-            <w:pPr>
-              <w:spacing w:line="360" w:lineRule="auto"/>
+            <w:vAlign w:val="center"/>
+          </w:tcPr>
+          <w:p>
+            <w:pPr>
+              <w:spacing w:line="360" w:lineRule="auto"/>
+              <w:contextualSpacing/>
               <w:jc w:val="center"/>
               <w:rPr>
                 <w:b/>
@@ -266,7 +282,7 @@
       </w:tr>
       <w:tr>
         <w:trPr>
-          <w:trHeight w:val="915"/>
+          <w:trHeight w:val="368"/>
         </w:trPr>
         <w:tc>
           <w:tcPr>
@@ -291,7 +307,8 @@
                 <w:right w:val="nil"/>
                 <w:between w:val="nil"/>
               </w:pBdr>
-              <w:spacing w:after="160" w:line="360" w:lineRule="auto"/>
+              <w:spacing w:line="360" w:lineRule="auto"/>
+              <w:contextualSpacing/>
               <w:jc w:val="center"/>
               <w:rPr>
                 <w:color w:val="000000"/>
@@ -304,7 +321,6 @@
         <w:tc>
           <w:tcPr>
             <w:tcW w:w="996" w:type="dxa"/>
-            <w:vMerge w:val="restart"/>
             <w:tcBorders>
               <w:top w:val="single" w:sz="4" w:space="0" w:color="000000"/>
               <w:bottom w:val="single" w:sz="4" w:space="0" w:color="000000"/>
@@ -315,6 +331,7 @@
           <w:p>
             <w:pPr>
               <w:spacing w:line="360" w:lineRule="auto"/>
+              <w:contextualSpacing/>
               <w:jc w:val="center"/>
               <w:rPr>
                 <w:i/>
@@ -344,6 +361,7 @@
           <w:p>
             <w:pPr>
               <w:spacing w:line="360" w:lineRule="auto"/>
+              <w:contextualSpacing/>
               <w:jc w:val="center"/>
               <w:rPr>
                 <w:sz w:val="20"/>
@@ -358,40 +376,6 @@
               <w:t>UPLOAD</w:t>
             </w:r>
           </w:p>
-          <w:p>
-            <w:pPr>
-              <w:spacing w:line="360" w:lineRule="auto"/>
-              <w:jc w:val="center"/>
-              <w:rPr>
-                <w:sz w:val="10"/>
-                <w:szCs w:val="10"/>
-              </w:rPr>
-            </w:pPr>
-            <w:r>
-              <w:rPr>
-                <w:sz w:val="10"/>
-                <w:szCs w:val="10"/>
-              </w:rPr>
-              <w:t>CREATE</w:t>
-            </w:r>
-          </w:p>
-          <w:p>
-            <w:pPr>
-              <w:spacing w:line="360" w:lineRule="auto"/>
-              <w:jc w:val="center"/>
-              <w:rPr>
-                <w:sz w:val="20"/>
-                <w:szCs w:val="20"/>
-              </w:rPr>
-            </w:pPr>
-            <w:r>
-              <w:rPr>
-                <w:sz w:val="10"/>
-                <w:szCs w:val="10"/>
-              </w:rPr>
-              <w:t>UPDATE</w:t>
-            </w:r>
-          </w:p>
         </w:tc>
         <w:tc>
           <w:tcPr>
@@ -405,6 +389,7 @@
           <w:p>
             <w:pPr>
               <w:spacing w:line="360" w:lineRule="auto"/>
+              <w:contextualSpacing/>
               <w:jc w:val="center"/>
               <w:rPr>
                 <w:color w:val="000000"/>
@@ -434,18 +419,26 @@
           <w:p>
             <w:pPr>
               <w:spacing w:line="360" w:lineRule="auto"/>
-              <w:jc w:val="center"/>
-              <w:rPr>
-                <w:sz w:val="20"/>
-                <w:szCs w:val="20"/>
-              </w:rPr>
-            </w:pPr>
-            <w:r>
-              <w:rPr>
-                <w:sz w:val="20"/>
-                <w:szCs w:val="20"/>
-              </w:rPr>
-              <w:t>&gt;=0</w:t>
+              <w:contextualSpacing/>
+              <w:jc w:val="center"/>
+              <w:rPr>
+                <w:sz w:val="20"/>
+                <w:szCs w:val="20"/>
+              </w:rPr>
+            </w:pPr>
+            <w:r>
+              <w:rPr>
+                <w:sz w:val="20"/>
+                <w:szCs w:val="20"/>
+              </w:rPr>
+              <w:t>&gt;0</w:t>
+            </w:r>
+            <w:r>
+              <w:rPr>
+                <w:sz w:val="20"/>
+                <w:szCs w:val="20"/>
+              </w:rPr>
+              <w:t xml:space="preserve"> OR =0</w:t>
             </w:r>
           </w:p>
         </w:tc>
@@ -461,16 +454,7 @@
           <w:p>
             <w:pPr>
               <w:spacing w:line="360" w:lineRule="auto"/>
-              <w:jc w:val="center"/>
-              <w:rPr>
-                <w:sz w:val="20"/>
-                <w:szCs w:val="20"/>
-              </w:rPr>
-            </w:pPr>
-          </w:p>
-          <w:p>
-            <w:pPr>
-              <w:spacing w:line="360" w:lineRule="auto"/>
+              <w:contextualSpacing/>
               <w:jc w:val="center"/>
               <w:rPr>
                 <w:sz w:val="20"/>
@@ -484,16 +468,21 @@
               </w:rPr>
               <w:t>[CONTENT]</w:t>
             </w:r>
-          </w:p>
-          <w:p>
-            <w:pPr>
-              <w:spacing w:line="360" w:lineRule="auto"/>
-              <w:jc w:val="center"/>
-              <w:rPr>
-                <w:sz w:val="20"/>
-                <w:szCs w:val="20"/>
-              </w:rPr>
-            </w:pPr>
+            <w:r>
+              <w:rPr>
+                <w:sz w:val="20"/>
+                <w:szCs w:val="20"/>
+              </w:rPr>
+              <w:t xml:space="preserve"> OR </w:t>
+            </w:r>
+            <w:r>
+              <w:rPr>
+                <w:color w:val="00B050"/>
+                <w:sz w:val="20"/>
+                <w:szCs w:val="20"/>
+              </w:rPr>
+              <w:t>NED</w:t>
+            </w:r>
           </w:p>
         </w:tc>
         <w:tc>
@@ -508,6 +497,7 @@
           <w:p>
             <w:pPr>
               <w:spacing w:line="360" w:lineRule="auto"/>
+              <w:contextualSpacing/>
               <w:jc w:val="center"/>
               <w:rPr>
                 <w:sz w:val="20"/>
@@ -551,7 +541,8 @@
                 <w:right w:val="nil"/>
                 <w:between w:val="nil"/>
               </w:pBdr>
-              <w:spacing w:after="160" w:line="360" w:lineRule="auto"/>
+              <w:spacing w:line="360" w:lineRule="auto"/>
+              <w:contextualSpacing/>
               <w:jc w:val="center"/>
               <w:rPr>
                 <w:color w:val="000000"/>
@@ -564,7 +555,6 @@
         <w:tc>
           <w:tcPr>
             <w:tcW w:w="996" w:type="dxa"/>
-            <w:vMerge/>
             <w:tcBorders>
               <w:top w:val="single" w:sz="4" w:space="0" w:color="000000"/>
               <w:bottom w:val="single" w:sz="4" w:space="0" w:color="000000"/>
@@ -583,12 +573,22 @@
                 <w:between w:val="nil"/>
               </w:pBdr>
               <w:spacing w:line="276" w:lineRule="auto"/>
+              <w:contextualSpacing/>
+              <w:jc w:val="center"/>
               <w:rPr>
                 <w:color w:val="000000"/>
                 <w:sz w:val="20"/>
                 <w:szCs w:val="20"/>
               </w:rPr>
             </w:pPr>
+            <w:r>
+              <w:rPr>
+                <w:i/>
+                <w:sz w:val="20"/>
+                <w:szCs w:val="20"/>
+              </w:rPr>
+              <w:t>01</w:t>
+            </w:r>
           </w:p>
         </w:tc>
         <w:tc>
@@ -599,10 +599,12 @@
               <w:left w:val="single" w:sz="4" w:space="0" w:color="000000"/>
               <w:bottom w:val="single" w:sz="4" w:space="0" w:color="000000"/>
             </w:tcBorders>
-          </w:tcPr>
-          <w:p>
-            <w:pPr>
-              <w:spacing w:line="360" w:lineRule="auto"/>
+            <w:vAlign w:val="center"/>
+          </w:tcPr>
+          <w:p>
+            <w:pPr>
+              <w:spacing w:line="360" w:lineRule="auto"/>
+              <w:contextualSpacing/>
               <w:jc w:val="center"/>
               <w:rPr>
                 <w:sz w:val="20"/>
@@ -617,40 +619,6 @@
               <w:t>DOWNLOAD</w:t>
             </w:r>
           </w:p>
-          <w:p>
-            <w:pPr>
-              <w:spacing w:line="360" w:lineRule="auto"/>
-              <w:jc w:val="center"/>
-              <w:rPr>
-                <w:sz w:val="10"/>
-                <w:szCs w:val="10"/>
-              </w:rPr>
-            </w:pPr>
-            <w:r>
-              <w:rPr>
-                <w:sz w:val="10"/>
-                <w:szCs w:val="10"/>
-              </w:rPr>
-              <w:t>ACCES</w:t>
-            </w:r>
-          </w:p>
-          <w:p>
-            <w:pPr>
-              <w:spacing w:line="360" w:lineRule="auto"/>
-              <w:jc w:val="center"/>
-              <w:rPr>
-                <w:sz w:val="20"/>
-                <w:szCs w:val="20"/>
-              </w:rPr>
-            </w:pPr>
-            <w:r>
-              <w:rPr>
-                <w:sz w:val="10"/>
-                <w:szCs w:val="10"/>
-              </w:rPr>
-              <w:t>UPDATE</w:t>
-            </w:r>
-          </w:p>
         </w:tc>
         <w:tc>
           <w:tcPr>
@@ -664,6 +632,7 @@
           <w:p>
             <w:pPr>
               <w:spacing w:line="360" w:lineRule="auto"/>
+              <w:contextualSpacing/>
               <w:jc w:val="center"/>
               <w:rPr>
                 <w:color w:val="000000"/>
@@ -693,6 +662,7 @@
           <w:p>
             <w:pPr>
               <w:spacing w:line="360" w:lineRule="auto"/>
+              <w:contextualSpacing/>
               <w:jc w:val="center"/>
               <w:rPr>
                 <w:sz w:val="20"/>
@@ -720,6 +690,7 @@
           <w:p>
             <w:pPr>
               <w:spacing w:line="360" w:lineRule="auto"/>
+              <w:contextualSpacing/>
               <w:jc w:val="center"/>
               <w:rPr>
                 <w:color w:val="006600"/>
@@ -749,6 +720,7 @@
           <w:p>
             <w:pPr>
               <w:spacing w:line="360" w:lineRule="auto"/>
+              <w:contextualSpacing/>
               <w:jc w:val="center"/>
               <w:rPr>
                 <w:sz w:val="20"/>
@@ -792,7 +764,8 @@
                 <w:right w:val="nil"/>
                 <w:between w:val="nil"/>
               </w:pBdr>
-              <w:spacing w:after="160" w:line="360" w:lineRule="auto"/>
+              <w:spacing w:line="360" w:lineRule="auto"/>
+              <w:contextualSpacing/>
               <w:jc w:val="center"/>
               <w:rPr>
                 <w:color w:val="000000"/>
@@ -810,10 +783,12 @@
               <w:bottom w:val="single" w:sz="4" w:space="0" w:color="000000"/>
               <w:right w:val="single" w:sz="4" w:space="0" w:color="000000"/>
             </w:tcBorders>
-          </w:tcPr>
-          <w:p>
-            <w:pPr>
-              <w:spacing w:line="360" w:lineRule="auto"/>
+            <w:vAlign w:val="center"/>
+          </w:tcPr>
+          <w:p>
+            <w:pPr>
+              <w:spacing w:line="360" w:lineRule="auto"/>
+              <w:contextualSpacing/>
               <w:jc w:val="center"/>
               <w:rPr>
                 <w:i/>
@@ -827,7 +802,7 @@
                 <w:sz w:val="20"/>
                 <w:szCs w:val="20"/>
               </w:rPr>
-              <w:t>01</w:t>
+              <w:t>02</w:t>
             </w:r>
           </w:p>
         </w:tc>
@@ -839,10 +814,12 @@
               <w:left w:val="single" w:sz="4" w:space="0" w:color="000000"/>
               <w:bottom w:val="single" w:sz="4" w:space="0" w:color="000000"/>
             </w:tcBorders>
-          </w:tcPr>
-          <w:p>
-            <w:pPr>
-              <w:spacing w:line="360" w:lineRule="auto"/>
+            <w:vAlign w:val="center"/>
+          </w:tcPr>
+          <w:p>
+            <w:pPr>
+              <w:spacing w:line="360" w:lineRule="auto"/>
+              <w:contextualSpacing/>
               <w:jc w:val="center"/>
               <w:rPr>
                 <w:sz w:val="20"/>
@@ -870,6 +847,7 @@
           <w:p>
             <w:pPr>
               <w:spacing w:line="360" w:lineRule="auto"/>
+              <w:contextualSpacing/>
               <w:jc w:val="center"/>
               <w:rPr>
                 <w:color w:val="00B050"/>
@@ -899,18 +877,19 @@
           <w:p>
             <w:pPr>
               <w:spacing w:line="360" w:lineRule="auto"/>
-              <w:jc w:val="center"/>
-              <w:rPr>
-                <w:sz w:val="20"/>
-                <w:szCs w:val="20"/>
-              </w:rPr>
-            </w:pPr>
-            <w:r>
-              <w:rPr>
-                <w:sz w:val="20"/>
-                <w:szCs w:val="20"/>
-              </w:rPr>
-              <w:t xml:space="preserve"> = 0</w:t>
+              <w:contextualSpacing/>
+              <w:jc w:val="center"/>
+              <w:rPr>
+                <w:sz w:val="20"/>
+                <w:szCs w:val="20"/>
+              </w:rPr>
+            </w:pPr>
+            <w:r>
+              <w:rPr>
+                <w:sz w:val="20"/>
+                <w:szCs w:val="20"/>
+              </w:rPr>
+              <w:t>= 0</w:t>
             </w:r>
           </w:p>
         </w:tc>
@@ -926,6 +905,7 @@
           <w:p>
             <w:pPr>
               <w:spacing w:line="360" w:lineRule="auto"/>
+              <w:contextualSpacing/>
               <w:jc w:val="center"/>
               <w:rPr>
                 <w:sz w:val="20"/>
@@ -953,6 +933,7 @@
           <w:p>
             <w:pPr>
               <w:spacing w:line="360" w:lineRule="auto"/>
+              <w:contextualSpacing/>
               <w:jc w:val="center"/>
               <w:rPr>
                 <w:sz w:val="20"/>
@@ -996,7 +977,8 @@
                 <w:right w:val="nil"/>
                 <w:between w:val="nil"/>
               </w:pBdr>
-              <w:spacing w:after="160" w:line="360" w:lineRule="auto"/>
+              <w:spacing w:line="360" w:lineRule="auto"/>
+              <w:contextualSpacing/>
               <w:jc w:val="center"/>
               <w:rPr>
                 <w:color w:val="000000"/>
@@ -1014,10 +996,12 @@
               <w:bottom w:val="single" w:sz="4" w:space="0" w:color="000000"/>
               <w:right w:val="single" w:sz="4" w:space="0" w:color="000000"/>
             </w:tcBorders>
-          </w:tcPr>
-          <w:p>
-            <w:pPr>
-              <w:spacing w:line="360" w:lineRule="auto"/>
+            <w:vAlign w:val="center"/>
+          </w:tcPr>
+          <w:p>
+            <w:pPr>
+              <w:spacing w:line="360" w:lineRule="auto"/>
+              <w:contextualSpacing/>
               <w:jc w:val="center"/>
               <w:rPr>
                 <w:i/>
@@ -1028,10 +1012,11 @@
             <w:r>
               <w:rPr>
                 <w:i/>
-                <w:sz w:val="20"/>
-                <w:szCs w:val="20"/>
-              </w:rPr>
-              <w:t>02</w:t>
+                <w:color w:val="000000"/>
+                <w:sz w:val="20"/>
+                <w:szCs w:val="20"/>
+              </w:rPr>
+              <w:t>03</w:t>
             </w:r>
           </w:p>
         </w:tc>
@@ -1043,10 +1028,12 @@
               <w:left w:val="single" w:sz="4" w:space="0" w:color="000000"/>
               <w:bottom w:val="single" w:sz="4" w:space="0" w:color="000000"/>
             </w:tcBorders>
-          </w:tcPr>
-          <w:p>
-            <w:pPr>
-              <w:spacing w:line="360" w:lineRule="auto"/>
+            <w:vAlign w:val="center"/>
+          </w:tcPr>
+          <w:p>
+            <w:pPr>
+              <w:spacing w:line="360" w:lineRule="auto"/>
+              <w:contextualSpacing/>
               <w:jc w:val="center"/>
               <w:rPr>
                 <w:sz w:val="20"/>
@@ -1074,6 +1061,7 @@
           <w:p>
             <w:pPr>
               <w:spacing w:line="360" w:lineRule="auto"/>
+              <w:contextualSpacing/>
               <w:jc w:val="center"/>
               <w:rPr>
                 <w:color w:val="00B050"/>
@@ -1103,6 +1091,7 @@
           <w:p>
             <w:pPr>
               <w:spacing w:line="360" w:lineRule="auto"/>
+              <w:contextualSpacing/>
               <w:jc w:val="center"/>
               <w:rPr>
                 <w:sz w:val="20"/>
@@ -1130,6 +1119,7 @@
           <w:p>
             <w:pPr>
               <w:spacing w:line="360" w:lineRule="auto"/>
+              <w:contextualSpacing/>
               <w:jc w:val="center"/>
               <w:rPr>
                 <w:sz w:val="20"/>
@@ -1158,6 +1148,7 @@
           <w:p>
             <w:pPr>
               <w:spacing w:line="360" w:lineRule="auto"/>
+              <w:contextualSpacing/>
               <w:jc w:val="center"/>
               <w:rPr>
                 <w:sz w:val="20"/>
@@ -1201,7 +1192,8 @@
                 <w:right w:val="nil"/>
                 <w:between w:val="nil"/>
               </w:pBdr>
-              <w:spacing w:after="160" w:line="360" w:lineRule="auto"/>
+              <w:spacing w:line="360" w:lineRule="auto"/>
+              <w:contextualSpacing/>
               <w:jc w:val="center"/>
               <w:rPr>
                 <w:color w:val="000000"/>
@@ -1219,10 +1211,12 @@
               <w:bottom w:val="single" w:sz="4" w:space="0" w:color="000000"/>
               <w:right w:val="single" w:sz="4" w:space="0" w:color="000000"/>
             </w:tcBorders>
-          </w:tcPr>
-          <w:p>
-            <w:pPr>
-              <w:spacing w:line="360" w:lineRule="auto"/>
+            <w:vAlign w:val="center"/>
+          </w:tcPr>
+          <w:p>
+            <w:pPr>
+              <w:spacing w:line="360" w:lineRule="auto"/>
+              <w:contextualSpacing/>
               <w:jc w:val="center"/>
               <w:rPr>
                 <w:i/>
@@ -1238,7 +1232,7 @@
                 <w:sz w:val="20"/>
                 <w:szCs w:val="20"/>
               </w:rPr>
-              <w:t>03</w:t>
+              <w:t>04</w:t>
             </w:r>
           </w:p>
         </w:tc>
@@ -1250,10 +1244,12 @@
               <w:left w:val="single" w:sz="4" w:space="0" w:color="000000"/>
               <w:bottom w:val="single" w:sz="4" w:space="0" w:color="000000"/>
             </w:tcBorders>
-          </w:tcPr>
-          <w:p>
-            <w:pPr>
-              <w:spacing w:line="360" w:lineRule="auto"/>
+            <w:vAlign w:val="center"/>
+          </w:tcPr>
+          <w:p>
+            <w:pPr>
+              <w:spacing w:line="360" w:lineRule="auto"/>
+              <w:contextualSpacing/>
               <w:jc w:val="center"/>
               <w:rPr>
                 <w:color w:val="000000"/>
@@ -1278,10 +1274,12 @@
               <w:top w:val="single" w:sz="4" w:space="0" w:color="000000"/>
               <w:bottom w:val="single" w:sz="4" w:space="0" w:color="000000"/>
             </w:tcBorders>
-          </w:tcPr>
-          <w:p>
-            <w:pPr>
-              <w:spacing w:line="360" w:lineRule="auto"/>
+            <w:vAlign w:val="center"/>
+          </w:tcPr>
+          <w:p>
+            <w:pPr>
+              <w:spacing w:line="360" w:lineRule="auto"/>
+              <w:contextualSpacing/>
               <w:jc w:val="center"/>
               <w:rPr>
                 <w:color w:val="00B050"/>
@@ -1306,10 +1304,12 @@
               <w:top w:val="single" w:sz="4" w:space="0" w:color="000000"/>
               <w:bottom w:val="single" w:sz="4" w:space="0" w:color="000000"/>
             </w:tcBorders>
-          </w:tcPr>
-          <w:p>
-            <w:pPr>
-              <w:spacing w:line="360" w:lineRule="auto"/>
+            <w:vAlign w:val="center"/>
+          </w:tcPr>
+          <w:p>
+            <w:pPr>
+              <w:spacing w:line="360" w:lineRule="auto"/>
+              <w:contextualSpacing/>
               <w:jc w:val="center"/>
               <w:rPr>
                 <w:sz w:val="20"/>
@@ -1332,22 +1332,24 @@
               <w:top w:val="single" w:sz="4" w:space="0" w:color="000000"/>
               <w:bottom w:val="single" w:sz="4" w:space="0" w:color="000000"/>
             </w:tcBorders>
-          </w:tcPr>
-          <w:p>
-            <w:pPr>
-              <w:spacing w:line="360" w:lineRule="auto"/>
-              <w:jc w:val="center"/>
-              <w:rPr>
-                <w:sz w:val="20"/>
-                <w:szCs w:val="20"/>
-              </w:rPr>
-            </w:pPr>
-            <w:r>
-              <w:rPr>
-                <w:sz w:val="20"/>
-                <w:szCs w:val="20"/>
-              </w:rPr>
-              <w:t xml:space="preserve"> [NEW_NAME]</w:t>
+            <w:vAlign w:val="center"/>
+          </w:tcPr>
+          <w:p>
+            <w:pPr>
+              <w:spacing w:line="360" w:lineRule="auto"/>
+              <w:contextualSpacing/>
+              <w:jc w:val="center"/>
+              <w:rPr>
+                <w:sz w:val="20"/>
+                <w:szCs w:val="20"/>
+              </w:rPr>
+            </w:pPr>
+            <w:r>
+              <w:rPr>
+                <w:sz w:val="20"/>
+                <w:szCs w:val="20"/>
+              </w:rPr>
+              <w:t>[NEW_NAME]</w:t>
             </w:r>
           </w:p>
         </w:tc>
@@ -1363,6 +1365,7 @@
           <w:p>
             <w:pPr>
               <w:spacing w:line="360" w:lineRule="auto"/>
+              <w:contextualSpacing/>
               <w:jc w:val="center"/>
               <w:rPr>
                 <w:sz w:val="20"/>
@@ -1375,7 +1378,7 @@
                 <w:sz w:val="20"/>
                 <w:szCs w:val="20"/>
               </w:rPr>
-              <w:t>STEPBA</w:t>
+              <w:t>JOMAG4</w:t>
             </w:r>
           </w:p>
         </w:tc>
@@ -1384,11 +1387,14 @@
     <w:p>
       <w:pPr>
         <w:spacing w:after="0" w:line="360" w:lineRule="auto"/>
+        <w:contextualSpacing/>
+        <w:jc w:val="center"/>
       </w:pPr>
     </w:p>
     <w:p>
       <w:pPr>
         <w:spacing w:after="0" w:line="360" w:lineRule="auto"/>
+        <w:contextualSpacing/>
         <w:rPr>
           <w:b/>
           <w:color w:val="00B050"/>
@@ -1432,16 +1438,18 @@
         </w:trPr>
         <w:tc>
           <w:tcPr>
-            <w:tcW w:w="665" w:type="dxa"/>
+            <w:tcW w:w="664" w:type="dxa"/>
             <w:tcBorders>
               <w:top w:val="nil"/>
               <w:bottom w:val="single" w:sz="4" w:space="0" w:color="000000"/>
               <w:right w:val="single" w:sz="4" w:space="0" w:color="000000"/>
             </w:tcBorders>
-          </w:tcPr>
-          <w:p>
-            <w:pPr>
-              <w:spacing w:line="360" w:lineRule="auto"/>
+            <w:vAlign w:val="center"/>
+          </w:tcPr>
+          <w:p>
+            <w:pPr>
+              <w:spacing w:line="360" w:lineRule="auto"/>
+              <w:contextualSpacing/>
               <w:jc w:val="center"/>
               <w:rPr>
                 <w:sz w:val="20"/>
@@ -1466,10 +1474,12 @@
               <w:bottom w:val="single" w:sz="4" w:space="0" w:color="000000"/>
               <w:right w:val="single" w:sz="4" w:space="0" w:color="000000"/>
             </w:tcBorders>
-          </w:tcPr>
-          <w:p>
-            <w:pPr>
-              <w:spacing w:line="360" w:lineRule="auto"/>
+            <w:vAlign w:val="center"/>
+          </w:tcPr>
+          <w:p>
+            <w:pPr>
+              <w:spacing w:line="360" w:lineRule="auto"/>
+              <w:contextualSpacing/>
               <w:jc w:val="center"/>
               <w:rPr>
                 <w:sz w:val="20"/>
@@ -1494,10 +1504,12 @@
               <w:left w:val="single" w:sz="4" w:space="0" w:color="000000"/>
               <w:bottom w:val="single" w:sz="4" w:space="0" w:color="000000"/>
             </w:tcBorders>
-          </w:tcPr>
-          <w:p>
-            <w:pPr>
-              <w:spacing w:line="360" w:lineRule="auto"/>
+            <w:vAlign w:val="center"/>
+          </w:tcPr>
+          <w:p>
+            <w:pPr>
+              <w:spacing w:line="360" w:lineRule="auto"/>
+              <w:contextualSpacing/>
               <w:jc w:val="center"/>
               <w:rPr>
                 <w:sz w:val="20"/>
@@ -1521,10 +1533,12 @@
               <w:top w:val="nil"/>
               <w:bottom w:val="single" w:sz="4" w:space="0" w:color="000000"/>
             </w:tcBorders>
-          </w:tcPr>
-          <w:p>
-            <w:pPr>
-              <w:spacing w:line="360" w:lineRule="auto"/>
+            <w:vAlign w:val="center"/>
+          </w:tcPr>
+          <w:p>
+            <w:pPr>
+              <w:spacing w:line="360" w:lineRule="auto"/>
+              <w:contextualSpacing/>
               <w:jc w:val="center"/>
               <w:rPr>
                 <w:sz w:val="20"/>
@@ -1550,10 +1564,12 @@
               <w:bottom w:val="single" w:sz="4" w:space="0" w:color="000000"/>
               <w:right w:val="nil"/>
             </w:tcBorders>
-          </w:tcPr>
-          <w:p>
-            <w:pPr>
-              <w:spacing w:line="360" w:lineRule="auto"/>
+            <w:vAlign w:val="center"/>
+          </w:tcPr>
+          <w:p>
+            <w:pPr>
+              <w:spacing w:line="360" w:lineRule="auto"/>
+              <w:contextualSpacing/>
               <w:jc w:val="center"/>
               <w:rPr>
                 <w:sz w:val="20"/>
@@ -1579,10 +1595,12 @@
               <w:bottom w:val="single" w:sz="4" w:space="0" w:color="000000"/>
               <w:right w:val="nil"/>
             </w:tcBorders>
-          </w:tcPr>
-          <w:p>
-            <w:pPr>
-              <w:spacing w:line="360" w:lineRule="auto"/>
+            <w:vAlign w:val="center"/>
+          </w:tcPr>
+          <w:p>
+            <w:pPr>
+              <w:spacing w:line="360" w:lineRule="auto"/>
+              <w:contextualSpacing/>
               <w:jc w:val="center"/>
               <w:rPr>
                 <w:b/>
@@ -1609,10 +1627,12 @@
               <w:bottom w:val="single" w:sz="4" w:space="0" w:color="000000"/>
               <w:right w:val="nil"/>
             </w:tcBorders>
-          </w:tcPr>
-          <w:p>
-            <w:pPr>
-              <w:spacing w:line="360" w:lineRule="auto"/>
+            <w:vAlign w:val="center"/>
+          </w:tcPr>
+          <w:p>
+            <w:pPr>
+              <w:spacing w:line="360" w:lineRule="auto"/>
+              <w:contextualSpacing/>
               <w:jc w:val="center"/>
               <w:rPr>
                 <w:b/>
@@ -1637,12 +1657,13 @@
         </w:trPr>
         <w:tc>
           <w:tcPr>
-            <w:tcW w:w="665" w:type="dxa"/>
+            <w:tcW w:w="664" w:type="dxa"/>
             <w:tcBorders>
               <w:top w:val="single" w:sz="4" w:space="0" w:color="000000"/>
               <w:bottom w:val="single" w:sz="4" w:space="0" w:color="000000"/>
               <w:right w:val="single" w:sz="4" w:space="0" w:color="000000"/>
             </w:tcBorders>
+            <w:vAlign w:val="center"/>
           </w:tcPr>
           <w:p>
             <w:pPr>
@@ -1657,7 +1678,8 @@
                 <w:right w:val="nil"/>
                 <w:between w:val="nil"/>
               </w:pBdr>
-              <w:spacing w:after="160" w:line="360" w:lineRule="auto"/>
+              <w:spacing w:line="360" w:lineRule="auto"/>
+              <w:contextualSpacing/>
               <w:jc w:val="center"/>
               <w:rPr>
                 <w:color w:val="000000"/>
@@ -1675,10 +1697,12 @@
               <w:bottom w:val="single" w:sz="4" w:space="0" w:color="000000"/>
               <w:right w:val="single" w:sz="4" w:space="0" w:color="000000"/>
             </w:tcBorders>
-          </w:tcPr>
-          <w:p>
-            <w:pPr>
-              <w:spacing w:line="360" w:lineRule="auto"/>
+            <w:vAlign w:val="center"/>
+          </w:tcPr>
+          <w:p>
+            <w:pPr>
+              <w:spacing w:line="360" w:lineRule="auto"/>
+              <w:contextualSpacing/>
               <w:jc w:val="center"/>
               <w:rPr>
                 <w:i/>
@@ -1692,7 +1716,7 @@
                 <w:sz w:val="20"/>
                 <w:szCs w:val="20"/>
               </w:rPr>
-              <w:t>04</w:t>
+              <w:t>05</w:t>
             </w:r>
           </w:p>
         </w:tc>
@@ -1709,6 +1733,7 @@
           <w:p>
             <w:pPr>
               <w:spacing w:line="360" w:lineRule="auto"/>
+              <w:contextualSpacing/>
               <w:jc w:val="center"/>
               <w:rPr>
                 <w:sz w:val="20"/>
@@ -1736,6 +1761,7 @@
           <w:p>
             <w:pPr>
               <w:spacing w:line="360" w:lineRule="auto"/>
+              <w:contextualSpacing/>
               <w:jc w:val="center"/>
               <w:rPr>
                 <w:color w:val="00B050"/>
@@ -1766,6 +1792,7 @@
           <w:p>
             <w:pPr>
               <w:spacing w:line="360" w:lineRule="auto"/>
+              <w:contextualSpacing/>
               <w:jc w:val="center"/>
               <w:rPr>
                 <w:sz w:val="20"/>
@@ -1795,6 +1822,7 @@
           <w:p>
             <w:pPr>
               <w:spacing w:line="360" w:lineRule="auto"/>
+              <w:contextualSpacing/>
               <w:jc w:val="center"/>
               <w:rPr>
                 <w:sz w:val="20"/>
@@ -1825,6 +1853,7 @@
           <w:p>
             <w:pPr>
               <w:spacing w:line="360" w:lineRule="auto"/>
+              <w:contextualSpacing/>
               <w:jc w:val="center"/>
               <w:rPr>
                 <w:sz w:val="20"/>
@@ -1847,12 +1876,13 @@
         </w:trPr>
         <w:tc>
           <w:tcPr>
-            <w:tcW w:w="665" w:type="dxa"/>
+            <w:tcW w:w="664" w:type="dxa"/>
             <w:tcBorders>
               <w:top w:val="single" w:sz="4" w:space="0" w:color="000000"/>
               <w:bottom w:val="single" w:sz="4" w:space="0" w:color="000000"/>
               <w:right w:val="single" w:sz="4" w:space="0" w:color="000000"/>
             </w:tcBorders>
+            <w:vAlign w:val="center"/>
           </w:tcPr>
           <w:p>
             <w:pPr>
@@ -1867,7 +1897,8 @@
                 <w:right w:val="nil"/>
                 <w:between w:val="nil"/>
               </w:pBdr>
-              <w:spacing w:after="160" w:line="360" w:lineRule="auto"/>
+              <w:spacing w:line="360" w:lineRule="auto"/>
+              <w:contextualSpacing/>
               <w:jc w:val="center"/>
               <w:rPr>
                 <w:color w:val="000000"/>
@@ -1885,10 +1916,12 @@
               <w:bottom w:val="single" w:sz="4" w:space="0" w:color="000000"/>
               <w:right w:val="single" w:sz="4" w:space="0" w:color="000000"/>
             </w:tcBorders>
-          </w:tcPr>
-          <w:p>
-            <w:pPr>
-              <w:spacing w:line="360" w:lineRule="auto"/>
+            <w:vAlign w:val="center"/>
+          </w:tcPr>
+          <w:p>
+            <w:pPr>
+              <w:spacing w:line="360" w:lineRule="auto"/>
+              <w:contextualSpacing/>
               <w:jc w:val="center"/>
               <w:rPr>
                 <w:i/>
@@ -1902,7 +1935,7 @@
                 <w:sz w:val="20"/>
                 <w:szCs w:val="20"/>
               </w:rPr>
-              <w:t>05</w:t>
+              <w:t>06</w:t>
             </w:r>
           </w:p>
         </w:tc>
@@ -1919,6 +1952,7 @@
           <w:p>
             <w:pPr>
               <w:spacing w:line="360" w:lineRule="auto"/>
+              <w:contextualSpacing/>
               <w:jc w:val="center"/>
               <w:rPr>
                 <w:sz w:val="20"/>
@@ -1946,6 +1980,7 @@
           <w:p>
             <w:pPr>
               <w:spacing w:line="360" w:lineRule="auto"/>
+              <w:contextualSpacing/>
               <w:jc w:val="center"/>
               <w:rPr>
                 <w:color w:val="00B050"/>
@@ -1975,6 +2010,7 @@
           <w:p>
             <w:pPr>
               <w:spacing w:line="360" w:lineRule="auto"/>
+              <w:contextualSpacing/>
               <w:jc w:val="center"/>
               <w:rPr>
                 <w:sz w:val="20"/>
@@ -2002,6 +2038,7 @@
           <w:p>
             <w:pPr>
               <w:spacing w:line="360" w:lineRule="auto"/>
+              <w:contextualSpacing/>
               <w:jc w:val="center"/>
               <w:rPr>
                 <w:sz w:val="20"/>
@@ -2029,6 +2066,7 @@
           <w:p>
             <w:pPr>
               <w:spacing w:line="360" w:lineRule="auto"/>
+              <w:contextualSpacing/>
               <w:jc w:val="center"/>
               <w:rPr>
                 <w:sz w:val="20"/>
@@ -2051,12 +2089,13 @@
         </w:trPr>
         <w:tc>
           <w:tcPr>
-            <w:tcW w:w="665" w:type="dxa"/>
+            <w:tcW w:w="664" w:type="dxa"/>
             <w:tcBorders>
               <w:top w:val="single" w:sz="4" w:space="0" w:color="000000"/>
               <w:bottom w:val="single" w:sz="4" w:space="0" w:color="000000"/>
               <w:right w:val="single" w:sz="4" w:space="0" w:color="000000"/>
             </w:tcBorders>
+            <w:vAlign w:val="center"/>
           </w:tcPr>
           <w:p>
             <w:pPr>
@@ -2071,7 +2110,8 @@
                 <w:right w:val="nil"/>
                 <w:between w:val="nil"/>
               </w:pBdr>
-              <w:spacing w:after="160" w:line="360" w:lineRule="auto"/>
+              <w:spacing w:line="360" w:lineRule="auto"/>
+              <w:contextualSpacing/>
               <w:jc w:val="center"/>
               <w:rPr>
                 <w:color w:val="000000"/>
@@ -2089,10 +2129,12 @@
               <w:bottom w:val="single" w:sz="4" w:space="0" w:color="000000"/>
               <w:right w:val="single" w:sz="4" w:space="0" w:color="000000"/>
             </w:tcBorders>
-          </w:tcPr>
-          <w:p>
-            <w:pPr>
-              <w:spacing w:line="360" w:lineRule="auto"/>
+            <w:vAlign w:val="center"/>
+          </w:tcPr>
+          <w:p>
+            <w:pPr>
+              <w:spacing w:line="360" w:lineRule="auto"/>
+              <w:contextualSpacing/>
               <w:jc w:val="center"/>
               <w:rPr>
                 <w:i/>
@@ -2103,10 +2145,11 @@
             <w:r>
               <w:rPr>
                 <w:i/>
-                <w:sz w:val="20"/>
-                <w:szCs w:val="20"/>
-              </w:rPr>
-              <w:t>06</w:t>
+                <w:color w:val="000000"/>
+                <w:sz w:val="20"/>
+                <w:szCs w:val="20"/>
+              </w:rPr>
+              <w:t>07</w:t>
             </w:r>
           </w:p>
         </w:tc>
@@ -2123,6 +2166,7 @@
           <w:p>
             <w:pPr>
               <w:spacing w:line="360" w:lineRule="auto"/>
+              <w:contextualSpacing/>
               <w:jc w:val="center"/>
               <w:rPr>
                 <w:sz w:val="20"/>
@@ -2150,6 +2194,7 @@
           <w:p>
             <w:pPr>
               <w:spacing w:line="360" w:lineRule="auto"/>
+              <w:contextualSpacing/>
               <w:jc w:val="center"/>
               <w:rPr>
                 <w:color w:val="00B050"/>
@@ -2179,6 +2224,7 @@
           <w:p>
             <w:pPr>
               <w:spacing w:line="360" w:lineRule="auto"/>
+              <w:contextualSpacing/>
               <w:jc w:val="center"/>
               <w:rPr>
                 <w:sz w:val="20"/>
@@ -2206,6 +2252,7 @@
           <w:p>
             <w:pPr>
               <w:spacing w:line="360" w:lineRule="auto"/>
+              <w:contextualSpacing/>
               <w:jc w:val="center"/>
               <w:rPr>
                 <w:sz w:val="20"/>
@@ -2234,6 +2281,7 @@
           <w:p>
             <w:pPr>
               <w:spacing w:line="360" w:lineRule="auto"/>
+              <w:contextualSpacing/>
               <w:jc w:val="center"/>
               <w:rPr>
                 <w:sz w:val="20"/>
@@ -2256,12 +2304,13 @@
         </w:trPr>
         <w:tc>
           <w:tcPr>
-            <w:tcW w:w="665" w:type="dxa"/>
+            <w:tcW w:w="664" w:type="dxa"/>
             <w:tcBorders>
               <w:top w:val="single" w:sz="4" w:space="0" w:color="000000"/>
               <w:bottom w:val="single" w:sz="4" w:space="0" w:color="000000"/>
               <w:right w:val="single" w:sz="4" w:space="0" w:color="000000"/>
             </w:tcBorders>
+            <w:vAlign w:val="center"/>
           </w:tcPr>
           <w:p>
             <w:pPr>
@@ -2276,7 +2325,8 @@
                 <w:right w:val="nil"/>
                 <w:between w:val="nil"/>
               </w:pBdr>
-              <w:spacing w:after="160" w:line="360" w:lineRule="auto"/>
+              <w:spacing w:line="360" w:lineRule="auto"/>
+              <w:contextualSpacing/>
               <w:jc w:val="center"/>
               <w:rPr>
                 <w:color w:val="000000"/>
@@ -2294,10 +2344,12 @@
               <w:bottom w:val="single" w:sz="4" w:space="0" w:color="000000"/>
               <w:right w:val="single" w:sz="4" w:space="0" w:color="000000"/>
             </w:tcBorders>
-          </w:tcPr>
-          <w:p>
-            <w:pPr>
-              <w:spacing w:line="360" w:lineRule="auto"/>
+            <w:vAlign w:val="center"/>
+          </w:tcPr>
+          <w:p>
+            <w:pPr>
+              <w:spacing w:line="360" w:lineRule="auto"/>
+              <w:contextualSpacing/>
               <w:jc w:val="center"/>
               <w:rPr>
                 <w:i/>
@@ -2313,7 +2365,16 @@
                 <w:sz w:val="20"/>
                 <w:szCs w:val="20"/>
               </w:rPr>
-              <w:t>07</w:t>
+              <w:t>0</w:t>
+            </w:r>
+            <w:r>
+              <w:rPr>
+                <w:i/>
+                <w:color w:val="000000"/>
+                <w:sz w:val="20"/>
+                <w:szCs w:val="20"/>
+              </w:rPr>
+              <w:t>8</w:t>
             </w:r>
           </w:p>
         </w:tc>
@@ -2325,10 +2386,12 @@
               <w:left w:val="single" w:sz="4" w:space="0" w:color="000000"/>
               <w:bottom w:val="single" w:sz="4" w:space="0" w:color="000000"/>
             </w:tcBorders>
-          </w:tcPr>
-          <w:p>
-            <w:pPr>
-              <w:spacing w:line="360" w:lineRule="auto"/>
+            <w:vAlign w:val="center"/>
+          </w:tcPr>
+          <w:p>
+            <w:pPr>
+              <w:spacing w:line="360" w:lineRule="auto"/>
+              <w:contextualSpacing/>
               <w:jc w:val="center"/>
               <w:rPr>
                 <w:color w:val="000000"/>
@@ -2353,10 +2416,12 @@
               <w:top w:val="single" w:sz="4" w:space="0" w:color="000000"/>
               <w:bottom w:val="single" w:sz="4" w:space="0" w:color="000000"/>
             </w:tcBorders>
-          </w:tcPr>
-          <w:p>
-            <w:pPr>
-              <w:spacing w:line="360" w:lineRule="auto"/>
+            <w:vAlign w:val="center"/>
+          </w:tcPr>
+          <w:p>
+            <w:pPr>
+              <w:spacing w:line="360" w:lineRule="auto"/>
+              <w:contextualSpacing/>
               <w:jc w:val="center"/>
               <w:rPr>
                 <w:color w:val="00B050"/>
@@ -2381,10 +2446,12 @@
               <w:top w:val="single" w:sz="4" w:space="0" w:color="000000"/>
               <w:bottom w:val="single" w:sz="4" w:space="0" w:color="000000"/>
             </w:tcBorders>
-          </w:tcPr>
-          <w:p>
-            <w:pPr>
-              <w:spacing w:line="360" w:lineRule="auto"/>
+            <w:vAlign w:val="center"/>
+          </w:tcPr>
+          <w:p>
+            <w:pPr>
+              <w:spacing w:line="360" w:lineRule="auto"/>
+              <w:contextualSpacing/>
               <w:jc w:val="center"/>
               <w:rPr>
                 <w:sz w:val="20"/>
@@ -2407,10 +2474,12 @@
               <w:top w:val="single" w:sz="4" w:space="0" w:color="000000"/>
               <w:bottom w:val="single" w:sz="4" w:space="0" w:color="000000"/>
             </w:tcBorders>
-          </w:tcPr>
-          <w:p>
-            <w:pPr>
-              <w:spacing w:line="360" w:lineRule="auto"/>
+            <w:vAlign w:val="center"/>
+          </w:tcPr>
+          <w:p>
+            <w:pPr>
+              <w:spacing w:line="360" w:lineRule="auto"/>
+              <w:contextualSpacing/>
               <w:jc w:val="center"/>
               <w:rPr>
                 <w:sz w:val="20"/>
@@ -2438,6 +2507,7 @@
           <w:p>
             <w:pPr>
               <w:spacing w:line="360" w:lineRule="auto"/>
+              <w:contextualSpacing/>
               <w:jc w:val="center"/>
               <w:rPr>
                 <w:sz w:val="20"/>
@@ -2450,7 +2520,7 @@
                 <w:sz w:val="20"/>
                 <w:szCs w:val="20"/>
               </w:rPr>
-              <w:t>STEPBA</w:t>
+              <w:t>JOMAG4</w:t>
             </w:r>
           </w:p>
         </w:tc>
@@ -2478,7 +2548,14 @@
           <w:b/>
           <w:color w:val="00B050"/>
         </w:rPr>
-        <w:t>RESPONSES</w:t>
+        <w:t>RE</w:t>
+      </w:r>
+      <w:r>
+        <w:rPr>
+          <w:b/>
+          <w:color w:val="00B050"/>
+        </w:rPr>
+        <w:t>SPONSES</w:t>
       </w:r>
     </w:p>
     <w:p>
@@ -2533,6 +2610,7 @@
               <w:bottom w:val="single" w:sz="4" w:space="0" w:color="000000"/>
               <w:right w:val="single" w:sz="4" w:space="0" w:color="000000"/>
             </w:tcBorders>
+            <w:vAlign w:val="center"/>
           </w:tcPr>
           <w:p>
             <w:pPr>
@@ -2562,6 +2640,7 @@
               <w:bottom w:val="single" w:sz="4" w:space="0" w:color="000000"/>
               <w:right w:val="single" w:sz="4" w:space="0" w:color="000000"/>
             </w:tcBorders>
+            <w:vAlign w:val="center"/>
           </w:tcPr>
           <w:p>
             <w:pPr>
@@ -2591,6 +2670,7 @@
               <w:left w:val="single" w:sz="4" w:space="0" w:color="000000"/>
               <w:bottom w:val="single" w:sz="4" w:space="0" w:color="000000"/>
             </w:tcBorders>
+            <w:vAlign w:val="center"/>
           </w:tcPr>
           <w:p>
             <w:pPr>
@@ -2619,6 +2699,7 @@
               <w:top w:val="nil"/>
               <w:bottom w:val="single" w:sz="4" w:space="0" w:color="000000"/>
             </w:tcBorders>
+            <w:vAlign w:val="center"/>
           </w:tcPr>
           <w:p>
             <w:pPr>
@@ -2649,6 +2730,7 @@
               <w:top w:val="nil"/>
               <w:bottom w:val="single" w:sz="4" w:space="0" w:color="000000"/>
             </w:tcBorders>
+            <w:vAlign w:val="center"/>
           </w:tcPr>
           <w:p>
             <w:pPr>
@@ -2677,6 +2759,7 @@
               <w:top w:val="nil"/>
               <w:bottom w:val="single" w:sz="4" w:space="0" w:color="000000"/>
             </w:tcBorders>
+            <w:vAlign w:val="center"/>
           </w:tcPr>
           <w:p>
             <w:pPr>
@@ -2705,6 +2788,7 @@
               <w:top w:val="nil"/>
               <w:bottom w:val="single" w:sz="4" w:space="0" w:color="000000"/>
             </w:tcBorders>
+            <w:vAlign w:val="center"/>
           </w:tcPr>
           <w:p>
             <w:pPr>
@@ -2729,7 +2813,7 @@
       </w:tr>
       <w:tr>
         <w:trPr>
-          <w:trHeight w:val="915"/>
+          <w:trHeight w:val="330"/>
         </w:trPr>
         <w:tc>
           <w:tcPr>
@@ -2754,7 +2838,7 @@
                 <w:right w:val="nil"/>
                 <w:between w:val="nil"/>
               </w:pBdr>
-              <w:spacing w:after="160" w:line="360" w:lineRule="auto"/>
+              <w:spacing w:line="360" w:lineRule="auto"/>
               <w:jc w:val="center"/>
               <w:rPr>
                 <w:color w:val="000000"/>
@@ -2767,7 +2851,6 @@
         <w:tc>
           <w:tcPr>
             <w:tcW w:w="996" w:type="dxa"/>
-            <w:vMerge w:val="restart"/>
             <w:tcBorders>
               <w:top w:val="single" w:sz="4" w:space="0" w:color="000000"/>
               <w:bottom w:val="single" w:sz="4" w:space="0" w:color="000000"/>
@@ -2821,40 +2904,6 @@
               <w:t>UPLOAD</w:t>
             </w:r>
           </w:p>
-          <w:p>
-            <w:pPr>
-              <w:spacing w:line="360" w:lineRule="auto"/>
-              <w:jc w:val="center"/>
-              <w:rPr>
-                <w:sz w:val="10"/>
-                <w:szCs w:val="10"/>
-              </w:rPr>
-            </w:pPr>
-            <w:r>
-              <w:rPr>
-                <w:sz w:val="10"/>
-                <w:szCs w:val="10"/>
-              </w:rPr>
-              <w:t>CREATE</w:t>
-            </w:r>
-          </w:p>
-          <w:p>
-            <w:pPr>
-              <w:spacing w:line="360" w:lineRule="auto"/>
-              <w:jc w:val="center"/>
-              <w:rPr>
-                <w:sz w:val="20"/>
-                <w:szCs w:val="20"/>
-              </w:rPr>
-            </w:pPr>
-            <w:r>
-              <w:rPr>
-                <w:sz w:val="10"/>
-                <w:szCs w:val="10"/>
-              </w:rPr>
-              <w:t>UPDATE</w:t>
-            </w:r>
-          </w:p>
         </w:tc>
         <w:tc>
           <w:tcPr>
@@ -2930,16 +2979,6 @@
                 <w:szCs w:val="20"/>
               </w:rPr>
             </w:pPr>
-          </w:p>
-          <w:p>
-            <w:pPr>
-              <w:spacing w:line="360" w:lineRule="auto"/>
-              <w:jc w:val="center"/>
-              <w:rPr>
-                <w:sz w:val="20"/>
-                <w:szCs w:val="20"/>
-              </w:rPr>
-            </w:pPr>
             <w:r>
               <w:rPr>
                 <w:color w:val="00B050"/>
@@ -2947,13 +2986,6 @@
                 <w:szCs w:val="20"/>
               </w:rPr>
               <w:t>NED</w:t>
-            </w:r>
-            <w:r>
-              <w:rPr>
-                <w:sz w:val="20"/>
-                <w:szCs w:val="20"/>
-              </w:rPr>
-              <w:t xml:space="preserve"> </w:t>
             </w:r>
           </w:p>
         </w:tc>
@@ -3012,7 +3044,7 @@
                 <w:right w:val="nil"/>
                 <w:between w:val="nil"/>
               </w:pBdr>
-              <w:spacing w:after="160" w:line="360" w:lineRule="auto"/>
+              <w:spacing w:line="360" w:lineRule="auto"/>
               <w:jc w:val="center"/>
               <w:rPr>
                 <w:color w:val="000000"/>
@@ -3025,7 +3057,6 @@
         <w:tc>
           <w:tcPr>
             <w:tcW w:w="996" w:type="dxa"/>
-            <w:vMerge/>
             <w:tcBorders>
               <w:top w:val="single" w:sz="4" w:space="0" w:color="000000"/>
               <w:bottom w:val="single" w:sz="4" w:space="0" w:color="000000"/>
@@ -3044,12 +3075,21 @@
                 <w:between w:val="nil"/>
               </w:pBdr>
               <w:spacing w:line="276" w:lineRule="auto"/>
+              <w:jc w:val="center"/>
               <w:rPr>
                 <w:color w:val="000000"/>
                 <w:sz w:val="20"/>
                 <w:szCs w:val="20"/>
               </w:rPr>
             </w:pPr>
+            <w:r>
+              <w:rPr>
+                <w:i/>
+                <w:sz w:val="20"/>
+                <w:szCs w:val="20"/>
+              </w:rPr>
+              <w:t>01</w:t>
+            </w:r>
           </w:p>
         </w:tc>
         <w:tc>
@@ -3060,6 +3100,7 @@
               <w:left w:val="single" w:sz="4" w:space="0" w:color="000000"/>
               <w:bottom w:val="single" w:sz="4" w:space="0" w:color="000000"/>
             </w:tcBorders>
+            <w:vAlign w:val="center"/>
           </w:tcPr>
           <w:p>
             <w:pPr>
@@ -3078,40 +3119,6 @@
               <w:t>DOWNLOAD</w:t>
             </w:r>
           </w:p>
-          <w:p>
-            <w:pPr>
-              <w:spacing w:line="360" w:lineRule="auto"/>
-              <w:jc w:val="center"/>
-              <w:rPr>
-                <w:sz w:val="10"/>
-                <w:szCs w:val="10"/>
-              </w:rPr>
-            </w:pPr>
-            <w:r>
-              <w:rPr>
-                <w:sz w:val="10"/>
-                <w:szCs w:val="10"/>
-              </w:rPr>
-              <w:t>ACCES</w:t>
-            </w:r>
-          </w:p>
-          <w:p>
-            <w:pPr>
-              <w:spacing w:line="360" w:lineRule="auto"/>
-              <w:jc w:val="center"/>
-              <w:rPr>
-                <w:sz w:val="20"/>
-                <w:szCs w:val="20"/>
-              </w:rPr>
-            </w:pPr>
-            <w:r>
-              <w:rPr>
-                <w:sz w:val="10"/>
-                <w:szCs w:val="10"/>
-              </w:rPr>
-              <w:t>UPDATE</w:t>
-            </w:r>
-          </w:p>
         </w:tc>
         <w:tc>
           <w:tcPr>
@@ -3165,7 +3172,7 @@
                 <w:sz w:val="20"/>
                 <w:szCs w:val="20"/>
               </w:rPr>
-              <w:t>&gt;=0</w:t>
+              <w:t>&gt;0 OR =0</w:t>
             </w:r>
           </w:p>
         </w:tc>
@@ -3183,16 +3190,25 @@
               <w:spacing w:line="360" w:lineRule="auto"/>
               <w:jc w:val="center"/>
               <w:rPr>
-                <w:sz w:val="20"/>
-                <w:szCs w:val="20"/>
-              </w:rPr>
-            </w:pPr>
-            <w:r>
-              <w:rPr>
-                <w:sz w:val="20"/>
-                <w:szCs w:val="20"/>
-              </w:rPr>
-              <w:t>[CONTENT]</w:t>
+                <w:color w:val="006600"/>
+                <w:sz w:val="20"/>
+                <w:szCs w:val="20"/>
+              </w:rPr>
+            </w:pPr>
+            <w:r>
+              <w:rPr>
+                <w:sz w:val="20"/>
+                <w:szCs w:val="20"/>
+              </w:rPr>
+              <w:t xml:space="preserve">[CONTENT] OR </w:t>
+            </w:r>
+            <w:r>
+              <w:rPr>
+                <w:color w:val="00B050"/>
+                <w:sz w:val="20"/>
+                <w:szCs w:val="20"/>
+              </w:rPr>
+              <w:t>NED</w:t>
             </w:r>
           </w:p>
         </w:tc>
@@ -3251,7 +3267,7 @@
                 <w:right w:val="nil"/>
                 <w:between w:val="nil"/>
               </w:pBdr>
-              <w:spacing w:after="160" w:line="360" w:lineRule="auto"/>
+              <w:spacing w:line="360" w:lineRule="auto"/>
               <w:jc w:val="center"/>
               <w:rPr>
                 <w:color w:val="000000"/>
@@ -3269,6 +3285,7 @@
               <w:bottom w:val="single" w:sz="4" w:space="0" w:color="000000"/>
               <w:right w:val="single" w:sz="4" w:space="0" w:color="000000"/>
             </w:tcBorders>
+            <w:vAlign w:val="center"/>
           </w:tcPr>
           <w:p>
             <w:pPr>
@@ -3286,7 +3303,7 @@
                 <w:sz w:val="20"/>
                 <w:szCs w:val="20"/>
               </w:rPr>
-              <w:t>01</w:t>
+              <w:t>02</w:t>
             </w:r>
           </w:p>
         </w:tc>
@@ -3298,6 +3315,7 @@
               <w:left w:val="single" w:sz="4" w:space="0" w:color="000000"/>
               <w:bottom w:val="single" w:sz="4" w:space="0" w:color="000000"/>
             </w:tcBorders>
+            <w:vAlign w:val="center"/>
           </w:tcPr>
           <w:p>
             <w:pPr>
@@ -3456,7 +3474,7 @@
                 <w:right w:val="nil"/>
                 <w:between w:val="nil"/>
               </w:pBdr>
-              <w:spacing w:after="160" w:line="360" w:lineRule="auto"/>
+              <w:spacing w:line="360" w:lineRule="auto"/>
               <w:jc w:val="center"/>
               <w:rPr>
                 <w:color w:val="000000"/>
@@ -3474,6 +3492,7 @@
               <w:bottom w:val="single" w:sz="4" w:space="0" w:color="000000"/>
               <w:right w:val="single" w:sz="4" w:space="0" w:color="000000"/>
             </w:tcBorders>
+            <w:vAlign w:val="center"/>
           </w:tcPr>
           <w:p>
             <w:pPr>
@@ -3488,10 +3507,11 @@
             <w:r>
               <w:rPr>
                 <w:i/>
-                <w:sz w:val="20"/>
-                <w:szCs w:val="20"/>
-              </w:rPr>
-              <w:t>02</w:t>
+                <w:color w:val="000000"/>
+                <w:sz w:val="20"/>
+                <w:szCs w:val="20"/>
+              </w:rPr>
+              <w:t>03</w:t>
             </w:r>
           </w:p>
         </w:tc>
@@ -3503,6 +3523,7 @@
               <w:left w:val="single" w:sz="4" w:space="0" w:color="000000"/>
               <w:bottom w:val="single" w:sz="4" w:space="0" w:color="000000"/>
             </w:tcBorders>
+            <w:vAlign w:val="center"/>
           </w:tcPr>
           <w:p>
             <w:pPr>
@@ -3661,7 +3682,7 @@
                 <w:right w:val="nil"/>
                 <w:between w:val="nil"/>
               </w:pBdr>
-              <w:spacing w:after="160" w:line="360" w:lineRule="auto"/>
+              <w:spacing w:line="360" w:lineRule="auto"/>
               <w:jc w:val="center"/>
               <w:rPr>
                 <w:color w:val="000000"/>
@@ -3679,6 +3700,7 @@
               <w:bottom w:val="single" w:sz="4" w:space="0" w:color="000000"/>
               <w:right w:val="single" w:sz="4" w:space="0" w:color="000000"/>
             </w:tcBorders>
+            <w:vAlign w:val="center"/>
           </w:tcPr>
           <w:p>
             <w:pPr>
@@ -3698,7 +3720,7 @@
                 <w:sz w:val="20"/>
                 <w:szCs w:val="20"/>
               </w:rPr>
-              <w:t>03</w:t>
+              <w:t>04</w:t>
             </w:r>
           </w:p>
         </w:tc>
@@ -3710,6 +3732,7 @@
               <w:left w:val="single" w:sz="4" w:space="0" w:color="000000"/>
               <w:bottom w:val="single" w:sz="4" w:space="0" w:color="000000"/>
             </w:tcBorders>
+            <w:vAlign w:val="center"/>
           </w:tcPr>
           <w:p>
             <w:pPr>
@@ -3836,7 +3859,7 @@
                 <w:sz w:val="20"/>
                 <w:szCs w:val="20"/>
               </w:rPr>
-              <w:t>STEPBA</w:t>
+              <w:t>JOMAG4</w:t>
             </w:r>
           </w:p>
         </w:tc>
@@ -3845,37 +3868,22 @@
     <w:p>
       <w:pPr>
         <w:spacing w:after="0" w:line="360" w:lineRule="auto"/>
+        <w:jc w:val="center"/>
       </w:pPr>
     </w:p>
     <w:p>
       <w:pPr>
         <w:spacing w:after="0" w:line="360" w:lineRule="auto"/>
+        <w:rPr>
+          <w:b/>
+          <w:color w:val="00B050"/>
+        </w:rPr>
       </w:pPr>
-    </w:p>
-    <w:p>
-      <w:pPr>
-        <w:spacing w:after="0" w:line="360" w:lineRule="auto"/>
-      </w:pPr>
-    </w:p>
-    <w:p>
-      <w:pPr>
-        <w:spacing w:after="0" w:line="360" w:lineRule="auto"/>
-      </w:pPr>
-    </w:p>
-    <w:p>
-      <w:pPr>
-        <w:spacing w:after="0" w:line="360" w:lineRule="auto"/>
+      <w:r>
         <w:rPr>
           <w:b/>
           <w:color w:val="00B050"/>
         </w:rPr>
-      </w:pPr>
-      <w:r>
-        <w:rPr>
-          <w:b/>
-          <w:color w:val="00B050"/>
-        </w:rPr>
-        <w:lastRenderedPageBreak/>
         <w:t>DIRECTORIES</w:t>
       </w:r>
     </w:p>
@@ -3909,12 +3917,13 @@
         </w:trPr>
         <w:tc>
           <w:tcPr>
-            <w:tcW w:w="665" w:type="dxa"/>
+            <w:tcW w:w="664" w:type="dxa"/>
             <w:tcBorders>
               <w:top w:val="nil"/>
               <w:bottom w:val="single" w:sz="4" w:space="0" w:color="000000"/>
               <w:right w:val="single" w:sz="4" w:space="0" w:color="000000"/>
             </w:tcBorders>
+            <w:vAlign w:val="center"/>
           </w:tcPr>
           <w:p>
             <w:pPr>
@@ -3943,6 +3952,7 @@
               <w:bottom w:val="single" w:sz="4" w:space="0" w:color="000000"/>
               <w:right w:val="single" w:sz="4" w:space="0" w:color="000000"/>
             </w:tcBorders>
+            <w:vAlign w:val="center"/>
           </w:tcPr>
           <w:p>
             <w:pPr>
@@ -3971,6 +3981,7 @@
               <w:left w:val="single" w:sz="4" w:space="0" w:color="000000"/>
               <w:bottom w:val="single" w:sz="4" w:space="0" w:color="000000"/>
             </w:tcBorders>
+            <w:vAlign w:val="center"/>
           </w:tcPr>
           <w:p>
             <w:pPr>
@@ -3998,6 +4009,7 @@
               <w:top w:val="nil"/>
               <w:bottom w:val="single" w:sz="4" w:space="0" w:color="000000"/>
             </w:tcBorders>
+            <w:vAlign w:val="center"/>
           </w:tcPr>
           <w:p>
             <w:pPr>
@@ -4027,6 +4039,7 @@
               <w:bottom w:val="single" w:sz="4" w:space="0" w:color="000000"/>
               <w:right w:val="nil"/>
             </w:tcBorders>
+            <w:vAlign w:val="center"/>
           </w:tcPr>
           <w:p>
             <w:pPr>
@@ -4056,6 +4069,7 @@
               <w:bottom w:val="single" w:sz="4" w:space="0" w:color="000000"/>
               <w:right w:val="nil"/>
             </w:tcBorders>
+            <w:vAlign w:val="center"/>
           </w:tcPr>
           <w:p>
             <w:pPr>
@@ -4086,6 +4100,7 @@
               <w:bottom w:val="single" w:sz="4" w:space="0" w:color="000000"/>
               <w:right w:val="nil"/>
             </w:tcBorders>
+            <w:vAlign w:val="center"/>
           </w:tcPr>
           <w:p>
             <w:pPr>
@@ -4114,12 +4129,13 @@
         </w:trPr>
         <w:tc>
           <w:tcPr>
-            <w:tcW w:w="665" w:type="dxa"/>
+            <w:tcW w:w="664" w:type="dxa"/>
             <w:tcBorders>
               <w:top w:val="single" w:sz="4" w:space="0" w:color="000000"/>
               <w:bottom w:val="single" w:sz="4" w:space="0" w:color="000000"/>
               <w:right w:val="single" w:sz="4" w:space="0" w:color="000000"/>
             </w:tcBorders>
+            <w:vAlign w:val="center"/>
           </w:tcPr>
           <w:p>
             <w:pPr>
@@ -4134,7 +4150,7 @@
                 <w:right w:val="nil"/>
                 <w:between w:val="nil"/>
               </w:pBdr>
-              <w:spacing w:after="160" w:line="360" w:lineRule="auto"/>
+              <w:spacing w:line="360" w:lineRule="auto"/>
               <w:jc w:val="center"/>
               <w:rPr>
                 <w:color w:val="000000"/>
@@ -4152,6 +4168,7 @@
               <w:bottom w:val="single" w:sz="4" w:space="0" w:color="000000"/>
               <w:right w:val="single" w:sz="4" w:space="0" w:color="000000"/>
             </w:tcBorders>
+            <w:vAlign w:val="center"/>
           </w:tcPr>
           <w:p>
             <w:pPr>
@@ -4169,7 +4186,7 @@
                 <w:sz w:val="20"/>
                 <w:szCs w:val="20"/>
               </w:rPr>
-              <w:t>04</w:t>
+              <w:t>05</w:t>
             </w:r>
           </w:p>
         </w:tc>
@@ -4324,12 +4341,13 @@
         </w:trPr>
         <w:tc>
           <w:tcPr>
-            <w:tcW w:w="665" w:type="dxa"/>
+            <w:tcW w:w="664" w:type="dxa"/>
             <w:tcBorders>
               <w:top w:val="single" w:sz="4" w:space="0" w:color="000000"/>
               <w:bottom w:val="single" w:sz="4" w:space="0" w:color="000000"/>
               <w:right w:val="single" w:sz="4" w:space="0" w:color="000000"/>
             </w:tcBorders>
+            <w:vAlign w:val="center"/>
           </w:tcPr>
           <w:p>
             <w:pPr>
@@ -4344,7 +4362,7 @@
                 <w:right w:val="nil"/>
                 <w:between w:val="nil"/>
               </w:pBdr>
-              <w:spacing w:after="160" w:line="360" w:lineRule="auto"/>
+              <w:spacing w:line="360" w:lineRule="auto"/>
               <w:jc w:val="center"/>
               <w:rPr>
                 <w:color w:val="000000"/>
@@ -4362,6 +4380,7 @@
               <w:bottom w:val="single" w:sz="4" w:space="0" w:color="000000"/>
               <w:right w:val="single" w:sz="4" w:space="0" w:color="000000"/>
             </w:tcBorders>
+            <w:vAlign w:val="center"/>
           </w:tcPr>
           <w:p>
             <w:pPr>
@@ -4379,7 +4398,7 @@
                 <w:sz w:val="20"/>
                 <w:szCs w:val="20"/>
               </w:rPr>
-              <w:t>05</w:t>
+              <w:t>06</w:t>
             </w:r>
           </w:p>
         </w:tc>
@@ -4529,12 +4548,13 @@
         </w:trPr>
         <w:tc>
           <w:tcPr>
-            <w:tcW w:w="665" w:type="dxa"/>
+            <w:tcW w:w="664" w:type="dxa"/>
             <w:tcBorders>
               <w:top w:val="single" w:sz="4" w:space="0" w:color="000000"/>
               <w:bottom w:val="single" w:sz="4" w:space="0" w:color="000000"/>
               <w:right w:val="single" w:sz="4" w:space="0" w:color="000000"/>
             </w:tcBorders>
+            <w:vAlign w:val="center"/>
           </w:tcPr>
           <w:p>
             <w:pPr>
@@ -4549,7 +4569,7 @@
                 <w:right w:val="nil"/>
                 <w:between w:val="nil"/>
               </w:pBdr>
-              <w:spacing w:after="160" w:line="360" w:lineRule="auto"/>
+              <w:spacing w:line="360" w:lineRule="auto"/>
               <w:jc w:val="center"/>
               <w:rPr>
                 <w:color w:val="000000"/>
@@ -4567,6 +4587,7 @@
               <w:bottom w:val="single" w:sz="4" w:space="0" w:color="000000"/>
               <w:right w:val="single" w:sz="4" w:space="0" w:color="000000"/>
             </w:tcBorders>
+            <w:vAlign w:val="center"/>
           </w:tcPr>
           <w:p>
             <w:pPr>
@@ -4581,10 +4602,11 @@
             <w:r>
               <w:rPr>
                 <w:i/>
-                <w:sz w:val="20"/>
-                <w:szCs w:val="20"/>
-              </w:rPr>
-              <w:t>06</w:t>
+                <w:color w:val="000000"/>
+                <w:sz w:val="20"/>
+                <w:szCs w:val="20"/>
+              </w:rPr>
+              <w:t>07</w:t>
             </w:r>
           </w:p>
         </w:tc>
@@ -4734,12 +4756,13 @@
         </w:trPr>
         <w:tc>
           <w:tcPr>
-            <w:tcW w:w="665" w:type="dxa"/>
+            <w:tcW w:w="664" w:type="dxa"/>
             <w:tcBorders>
               <w:top w:val="single" w:sz="4" w:space="0" w:color="000000"/>
               <w:bottom w:val="single" w:sz="4" w:space="0" w:color="000000"/>
               <w:right w:val="single" w:sz="4" w:space="0" w:color="000000"/>
             </w:tcBorders>
+            <w:vAlign w:val="center"/>
           </w:tcPr>
           <w:p>
             <w:pPr>
@@ -4754,7 +4777,7 @@
                 <w:right w:val="nil"/>
                 <w:between w:val="nil"/>
               </w:pBdr>
-              <w:spacing w:after="160" w:line="360" w:lineRule="auto"/>
+              <w:spacing w:line="360" w:lineRule="auto"/>
               <w:jc w:val="center"/>
               <w:rPr>
                 <w:color w:val="000000"/>
@@ -4772,6 +4795,7 @@
               <w:bottom w:val="single" w:sz="4" w:space="0" w:color="000000"/>
               <w:right w:val="single" w:sz="4" w:space="0" w:color="000000"/>
             </w:tcBorders>
+            <w:vAlign w:val="center"/>
           </w:tcPr>
           <w:p>
             <w:pPr>
@@ -4791,7 +4815,7 @@
                 <w:sz w:val="20"/>
                 <w:szCs w:val="20"/>
               </w:rPr>
-              <w:t>07</w:t>
+              <w:t>08</w:t>
             </w:r>
           </w:p>
         </w:tc>
@@ -4803,6 +4827,7 @@
               <w:left w:val="single" w:sz="4" w:space="0" w:color="000000"/>
               <w:bottom w:val="single" w:sz="4" w:space="0" w:color="000000"/>
             </w:tcBorders>
+            <w:vAlign w:val="center"/>
           </w:tcPr>
           <w:p>
             <w:pPr>
@@ -4929,7 +4954,7 @@
                 <w:sz w:val="20"/>
                 <w:szCs w:val="20"/>
               </w:rPr>
-              <w:t>STEPBA</w:t>
+              <w:t>JOMAG4</w:t>
             </w:r>
           </w:p>
         </w:tc>
@@ -5123,6 +5148,7 @@
           <w:sz w:val="20"/>
           <w:szCs w:val="20"/>
         </w:rPr>
+        <w:lastRenderedPageBreak/>
         <w:t>EOT</w:t>
       </w:r>
       <w:r>
@@ -5299,7 +5325,28 @@
           <w:sz w:val="20"/>
           <w:szCs w:val="20"/>
         </w:rPr>
-        <w:t>. IDENTIFIES IN ORDER PARTS OF THE SAME FILE, OR MARKS THE EOT FOR THE FILE</w:t>
+        <w:t>. IDENTIFIES IN ORDER PARTS OF THE SAME FILE</w:t>
+      </w:r>
+      <w:r>
+        <w:rPr>
+          <w:sz w:val="20"/>
+          <w:szCs w:val="20"/>
+        </w:rPr>
+        <w:t xml:space="preserve"> (&gt;0)</w:t>
+      </w:r>
+      <w:r>
+        <w:rPr>
+          <w:sz w:val="20"/>
+          <w:szCs w:val="20"/>
+        </w:rPr>
+        <w:t>, OR MARKS THE EOT FOR THE FILE</w:t>
+      </w:r>
+      <w:r>
+        <w:rPr>
+          <w:sz w:val="20"/>
+          <w:szCs w:val="20"/>
+        </w:rPr>
+        <w:t xml:space="preserve"> (=0)</w:t>
       </w:r>
     </w:p>
     <w:p>
@@ -5398,10 +5445,10 @@
     <w:p>
       <w:pPr>
         <w:spacing w:after="0" w:line="360" w:lineRule="auto"/>
-        <w:rPr>
-          <w:b/>
-          <w:sz w:val="24"/>
-          <w:szCs w:val="24"/>
+        <w:ind w:left="720"/>
+        <w:rPr>
+          <w:sz w:val="20"/>
+          <w:szCs w:val="20"/>
         </w:rPr>
       </w:pPr>
     </w:p>
@@ -5442,7 +5489,21 @@
           <w:sz w:val="20"/>
           <w:szCs w:val="20"/>
         </w:rPr>
-        <w:t>1. OP_CODE – 3 BITs</w:t>
+        <w:t xml:space="preserve">1. OP_CODE – </w:t>
+      </w:r>
+      <w:r>
+        <w:rPr>
+          <w:sz w:val="20"/>
+          <w:szCs w:val="20"/>
+        </w:rPr>
+        <w:t>4</w:t>
+      </w:r>
+      <w:r>
+        <w:rPr>
+          <w:sz w:val="20"/>
+          <w:szCs w:val="20"/>
+        </w:rPr>
+        <w:t xml:space="preserve"> BITs</w:t>
       </w:r>
     </w:p>
     <w:p>
@@ -5604,14 +5665,23 @@
           <w:sz w:val="20"/>
           <w:szCs w:val="20"/>
         </w:rPr>
-        <w:t>3 BITs</w:t>
-      </w:r>
-      <w:r>
-        <w:rPr>
+        <w:t>4</w:t>
+      </w:r>
+      <w:r>
+        <w:rPr>
+          <w:b/>
           <w:color w:val="00B050"/>
           <w:sz w:val="20"/>
           <w:szCs w:val="20"/>
         </w:rPr>
+        <w:t xml:space="preserve"> BITs</w:t>
+      </w:r>
+      <w:r>
+        <w:rPr>
+          <w:color w:val="00B050"/>
+          <w:sz w:val="20"/>
+          <w:szCs w:val="20"/>
+        </w:rPr>
         <w:t xml:space="preserve"> </w:t>
       </w:r>
       <w:r>
@@ -5619,7 +5689,35 @@
           <w:sz w:val="20"/>
           <w:szCs w:val="20"/>
         </w:rPr>
-        <w:t>(8 POSSIBLE VALUES).</w:t>
+        <w:t>(</w:t>
+      </w:r>
+      <w:r>
+        <w:rPr>
+          <w:sz w:val="20"/>
+          <w:szCs w:val="20"/>
+        </w:rPr>
+        <w:t>15</w:t>
+      </w:r>
+      <w:r>
+        <w:rPr>
+          <w:sz w:val="20"/>
+          <w:szCs w:val="20"/>
+        </w:rPr>
+        <w:t xml:space="preserve"> POSSIBLE VALUES</w:t>
+      </w:r>
+      <w:r>
+        <w:rPr>
+          <w:sz w:val="20"/>
+          <w:szCs w:val="20"/>
+        </w:rPr>
+        <w:t>, 9 VALUES USED</w:t>
+      </w:r>
+      <w:r>
+        <w:rPr>
+          <w:sz w:val="20"/>
+          <w:szCs w:val="20"/>
+        </w:rPr>
+        <w:t>).</w:t>
       </w:r>
     </w:p>
     <w:p>
@@ -5702,10 +5800,11 @@
     <w:p>
       <w:pPr>
         <w:spacing w:after="0" w:line="360" w:lineRule="auto"/>
-        <w:rPr>
-          <w:b/>
-          <w:sz w:val="24"/>
-          <w:szCs w:val="24"/>
+        <w:ind w:left="720"/>
+        <w:rPr>
+          <w:b/>
+          <w:sz w:val="20"/>
+          <w:szCs w:val="20"/>
         </w:rPr>
       </w:pPr>
     </w:p>
@@ -5718,23 +5817,12 @@
           <w:szCs w:val="24"/>
         </w:rPr>
       </w:pPr>
-    </w:p>
-    <w:p>
-      <w:pPr>
-        <w:spacing w:after="0" w:line="360" w:lineRule="auto"/>
+      <w:r>
         <w:rPr>
           <w:b/>
           <w:sz w:val="24"/>
           <w:szCs w:val="24"/>
         </w:rPr>
-      </w:pPr>
-      <w:r>
-        <w:rPr>
-          <w:b/>
-          <w:sz w:val="24"/>
-          <w:szCs w:val="24"/>
-        </w:rPr>
-        <w:lastRenderedPageBreak/>
         <w:t>6. SERVER RESPONSE</w:t>
       </w:r>
     </w:p>
@@ -5756,11 +5844,21 @@
       </w:r>
       <w:r>
         <w:rPr>
+          <w:b/>
+          <w:bCs/>
           <w:color w:val="00B050"/>
           <w:sz w:val="20"/>
           <w:szCs w:val="20"/>
         </w:rPr>
-        <w:t xml:space="preserve">RESPONSE </w:t>
+        <w:t>RESPONSE</w:t>
+      </w:r>
+      <w:r>
+        <w:rPr>
+          <w:color w:val="00B050"/>
+          <w:sz w:val="20"/>
+          <w:szCs w:val="20"/>
+        </w:rPr>
+        <w:t xml:space="preserve"> </w:t>
       </w:r>
       <w:r>
         <w:rPr>
@@ -5771,6 +5869,8 @@
       </w:r>
       <w:r>
         <w:rPr>
+          <w:b/>
+          <w:bCs/>
           <w:color w:val="00B050"/>
           <w:sz w:val="20"/>
           <w:szCs w:val="20"/>
@@ -5804,11 +5904,21 @@
       </w:pPr>
       <w:r>
         <w:rPr>
+          <w:b/>
+          <w:bCs/>
           <w:color w:val="00B050"/>
           <w:sz w:val="20"/>
           <w:szCs w:val="20"/>
         </w:rPr>
-        <w:t xml:space="preserve">ORD_NO </w:t>
+        <w:t>ORD_NO</w:t>
+      </w:r>
+      <w:r>
+        <w:rPr>
+          <w:color w:val="00B050"/>
+          <w:sz w:val="20"/>
+          <w:szCs w:val="20"/>
+        </w:rPr>
+        <w:t xml:space="preserve"> </w:t>
       </w:r>
       <w:r>
         <w:rPr>
@@ -5829,11 +5939,21 @@
       </w:pPr>
       <w:r>
         <w:rPr>
+          <w:b/>
+          <w:bCs/>
           <w:color w:val="00B050"/>
           <w:sz w:val="20"/>
           <w:szCs w:val="20"/>
         </w:rPr>
-        <w:t xml:space="preserve">OPER_PARAM </w:t>
+        <w:t>OPER_PARAM</w:t>
+      </w:r>
+      <w:r>
+        <w:rPr>
+          <w:color w:val="00B050"/>
+          <w:sz w:val="20"/>
+          <w:szCs w:val="20"/>
+        </w:rPr>
+        <w:t xml:space="preserve"> </w:t>
       </w:r>
       <w:r>
         <w:rPr>
@@ -5857,6 +5977,16 @@
         </w:rPr>
         <w:t xml:space="preserve"> FOR ALL OPERATIONS, EXCEPT FOR DOWNLOAD WHEN IT WILL CONTAIN THE REQUESTED CONTENT.</w:t>
       </w:r>
+    </w:p>
+    <w:p>
+      <w:pPr>
+        <w:spacing w:after="0" w:line="360" w:lineRule="auto"/>
+        <w:ind w:left="720"/>
+        <w:rPr>
+          <w:sz w:val="20"/>
+          <w:szCs w:val="20"/>
+        </w:rPr>
+      </w:pPr>
     </w:p>
     <w:p>
       <w:pPr>
@@ -5964,11 +6094,12 @@
       <w:r>
         <w:rPr>
           <w:b/>
+          <w:bCs/>
           <w:color w:val="00B050"/>
           <w:sz w:val="20"/>
           <w:szCs w:val="20"/>
         </w:rPr>
-        <w:t>STEPBA</w:t>
+        <w:t>JOMAG4</w:t>
       </w:r>
       <w:r>
         <w:rPr>
@@ -6006,7 +6137,27 @@
           <w:szCs w:val="20"/>
           <w:u w:val="single"/>
         </w:rPr>
-        <w:t xml:space="preserve">THE PRESENTED FORMAT IS </w:t>
+        <w:t xml:space="preserve">THE PRESENTED </w:t>
+      </w:r>
+      <w:r>
+        <w:rPr>
+          <w:b/>
+          <w:i/>
+          <w:sz w:val="20"/>
+          <w:szCs w:val="20"/>
+          <w:u w:val="single"/>
+        </w:rPr>
+        <w:t xml:space="preserve">REQUEST </w:t>
+      </w:r>
+      <w:r>
+        <w:rPr>
+          <w:b/>
+          <w:i/>
+          <w:sz w:val="20"/>
+          <w:szCs w:val="20"/>
+          <w:u w:val="single"/>
+        </w:rPr>
+        <w:t xml:space="preserve">FORMAT IS </w:t>
       </w:r>
       <w:r>
         <w:rPr>
@@ -6071,7 +6222,27 @@
           <w:szCs w:val="20"/>
           <w:u w:val="single"/>
         </w:rPr>
-        <w:t xml:space="preserve"> FORMAT LEADS TO IGNORING THE REQUEST WITH</w:t>
+        <w:t xml:space="preserve"> FORMAT</w:t>
+      </w:r>
+      <w:r>
+        <w:rPr>
+          <w:b/>
+          <w:i/>
+          <w:sz w:val="20"/>
+          <w:szCs w:val="20"/>
+          <w:u w:val="single"/>
+        </w:rPr>
+        <w:t xml:space="preserve"> </w:t>
+      </w:r>
+      <w:r>
+        <w:rPr>
+          <w:b/>
+          <w:i/>
+          <w:sz w:val="20"/>
+          <w:szCs w:val="20"/>
+          <w:u w:val="single"/>
+        </w:rPr>
+        <w:t>LEADS TO IGNORING THE REQUEST WITH</w:t>
       </w:r>
       <w:r>
         <w:rPr>

</xml_diff>